<commit_message>
frd and stp changes
</commit_message>
<xml_diff>
--- a/Project 3 FRD - SparkSkool.docx
+++ b/Project 3 FRD - SparkSkool.docx
@@ -561,7 +561,7 @@
       <w:pPr>
         <w:bidi w:val="0"/>
         <w:rPr>
-          <w:rFonts w:asciiTheme="majorBidi" w:hAnsiTheme="majorBidi" w:cstheme="majorBidi" w:hint="cs"/>
+          <w:rFonts w:asciiTheme="majorBidi" w:hAnsiTheme="majorBidi" w:cstheme="majorBidi"/>
           <w:sz w:val="28"/>
           <w:szCs w:val="28"/>
         </w:rPr>
@@ -813,49 +813,6 @@
           <w:szCs w:val="28"/>
         </w:rPr>
         <w:t>: Teachers shall be able to accept, modify, or reject AI grading suggestions</w:t>
-      </w:r>
-      <w:r>
-        <w:rPr>
-          <w:rFonts w:asciiTheme="majorBidi" w:hAnsiTheme="majorBidi" w:cstheme="majorBidi"/>
-          <w:sz w:val="28"/>
-          <w:szCs w:val="28"/>
-          <w:rtl/>
-        </w:rPr>
-        <w:t>.</w:t>
-      </w:r>
-    </w:p>
-    <w:p>
-      <w:pPr>
-        <w:bidi w:val="0"/>
-        <w:rPr>
-          <w:rFonts w:asciiTheme="majorBidi" w:hAnsiTheme="majorBidi" w:cstheme="majorBidi"/>
-          <w:sz w:val="28"/>
-          <w:szCs w:val="28"/>
-        </w:rPr>
-      </w:pPr>
-      <w:r>
-        <w:rPr>
-          <w:rFonts w:asciiTheme="majorBidi" w:hAnsiTheme="majorBidi" w:cstheme="majorBidi"/>
-          <w:sz w:val="28"/>
-          <w:szCs w:val="28"/>
-        </w:rPr>
-        <w:t>FR1</w:t>
-      </w:r>
-      <w:r>
-        <w:rPr>
-          <w:rFonts w:asciiTheme="majorBidi" w:hAnsiTheme="majorBidi" w:cstheme="majorBidi"/>
-          <w:sz w:val="28"/>
-          <w:szCs w:val="28"/>
-        </w:rPr>
-        <w:t>5</w:t>
-      </w:r>
-      <w:r>
-        <w:rPr>
-          <w:rFonts w:asciiTheme="majorBidi" w:hAnsiTheme="majorBidi" w:cstheme="majorBidi"/>
-          <w:sz w:val="28"/>
-          <w:szCs w:val="28"/>
-        </w:rPr>
-        <w:t>: The system shall generate performance reports for students or classes</w:t>
       </w:r>
       <w:r>
         <w:rPr>
@@ -1221,34 +1178,34 @@
           <w:sz w:val="28"/>
           <w:szCs w:val="28"/>
         </w:rPr>
+        <w:t>Compatibility</w:t>
+      </w:r>
+      <w:r>
+        <w:rPr>
+          <w:rFonts w:asciiTheme="majorBidi" w:hAnsiTheme="majorBidi" w:cstheme="majorBidi"/>
+          <w:sz w:val="28"/>
+          <w:szCs w:val="28"/>
+          <w:rtl/>
+        </w:rPr>
+        <w:t>:</w:t>
+      </w:r>
+    </w:p>
+    <w:p>
+      <w:pPr>
+        <w:bidi w:val="0"/>
+        <w:rPr>
+          <w:rFonts w:asciiTheme="majorBidi" w:hAnsiTheme="majorBidi" w:cstheme="majorBidi"/>
+          <w:sz w:val="28"/>
+          <w:szCs w:val="28"/>
+        </w:rPr>
+      </w:pPr>
+      <w:r>
+        <w:rPr>
+          <w:rFonts w:asciiTheme="majorBidi" w:hAnsiTheme="majorBidi" w:cstheme="majorBidi"/>
+          <w:sz w:val="28"/>
+          <w:szCs w:val="28"/>
+        </w:rPr>
         <w:lastRenderedPageBreak/>
-        <w:t>Compatibility</w:t>
-      </w:r>
-      <w:r>
-        <w:rPr>
-          <w:rFonts w:asciiTheme="majorBidi" w:hAnsiTheme="majorBidi" w:cstheme="majorBidi"/>
-          <w:sz w:val="28"/>
-          <w:szCs w:val="28"/>
-          <w:rtl/>
-        </w:rPr>
-        <w:t>:</w:t>
-      </w:r>
-    </w:p>
-    <w:p>
-      <w:pPr>
-        <w:bidi w:val="0"/>
-        <w:rPr>
-          <w:rFonts w:asciiTheme="majorBidi" w:hAnsiTheme="majorBidi" w:cstheme="majorBidi"/>
-          <w:sz w:val="28"/>
-          <w:szCs w:val="28"/>
-        </w:rPr>
-      </w:pPr>
-      <w:r>
-        <w:rPr>
-          <w:rFonts w:asciiTheme="majorBidi" w:hAnsiTheme="majorBidi" w:cstheme="majorBidi"/>
-          <w:sz w:val="28"/>
-          <w:szCs w:val="28"/>
-        </w:rPr>
         <w:t>NFR8: Application shall work on Chrome, Firefox, and Edge (latest 2 versions)</w:t>
       </w:r>
       <w:r>
@@ -1276,14 +1233,13 @@
           <w:sz w:val="28"/>
           <w:szCs w:val="28"/>
         </w:rPr>
-        <w:t>NFR9: The Teacher Dashboard shall be responsive on desktop and mobile</w:t>
-      </w:r>
-      <w:r>
-        <w:rPr>
-          <w:rFonts w:asciiTheme="majorBidi" w:hAnsiTheme="majorBidi" w:cstheme="majorBidi"/>
-          <w:sz w:val="28"/>
-          <w:szCs w:val="28"/>
-          <w:rtl/>
+        <w:t>NFR9: The Teacher Dashboard shall be responsive on desktop</w:t>
+      </w:r>
+      <w:r>
+        <w:rPr>
+          <w:rFonts w:asciiTheme="majorBidi" w:hAnsiTheme="majorBidi" w:cstheme="majorBidi"/>
+          <w:sz w:val="28"/>
+          <w:szCs w:val="28"/>
         </w:rPr>
         <w:t>.</w:t>
       </w:r>
@@ -1358,7 +1314,6 @@
           <w:rFonts w:asciiTheme="majorBidi" w:hAnsiTheme="majorBidi" w:cstheme="majorBidi"/>
           <w:sz w:val="28"/>
           <w:szCs w:val="28"/>
-          <w:rtl/>
         </w:rPr>
       </w:pPr>
       <w:r>
@@ -1401,33 +1356,6 @@
           <w:sz w:val="28"/>
           <w:szCs w:val="28"/>
         </w:rPr>
-        <w:t>Flow</w:t>
-      </w:r>
-      <w:r>
-        <w:rPr>
-          <w:rFonts w:asciiTheme="majorBidi" w:hAnsiTheme="majorBidi" w:cstheme="majorBidi"/>
-          <w:sz w:val="28"/>
-          <w:szCs w:val="28"/>
-          <w:rtl/>
-        </w:rPr>
-        <w:t>:</w:t>
-      </w:r>
-    </w:p>
-    <w:p>
-      <w:pPr>
-        <w:bidi w:val="0"/>
-        <w:rPr>
-          <w:rFonts w:asciiTheme="majorBidi" w:hAnsiTheme="majorBidi" w:cstheme="majorBidi"/>
-          <w:sz w:val="28"/>
-          <w:szCs w:val="28"/>
-        </w:rPr>
-      </w:pPr>
-      <w:r>
-        <w:rPr>
-          <w:rFonts w:asciiTheme="majorBidi" w:hAnsiTheme="majorBidi" w:cstheme="majorBidi"/>
-          <w:sz w:val="28"/>
-          <w:szCs w:val="28"/>
-        </w:rPr>
         <w:t>Teacher enters username and password</w:t>
       </w:r>
       <w:r>
@@ -1528,7 +1456,6 @@
           <w:rFonts w:asciiTheme="majorBidi" w:hAnsiTheme="majorBidi" w:cstheme="majorBidi"/>
           <w:sz w:val="28"/>
           <w:szCs w:val="28"/>
-          <w:rtl/>
         </w:rPr>
       </w:pPr>
     </w:p>
@@ -1563,53 +1490,86 @@
           <w:sz w:val="28"/>
           <w:szCs w:val="28"/>
         </w:rPr>
-        <w:t>: Create Lesson</w:t>
-      </w:r>
-    </w:p>
-    <w:p>
-      <w:pPr>
-        <w:bidi w:val="0"/>
-        <w:rPr>
-          <w:rFonts w:asciiTheme="majorBidi" w:hAnsiTheme="majorBidi" w:cstheme="majorBidi"/>
-          <w:sz w:val="28"/>
-          <w:szCs w:val="28"/>
-          <w:rtl/>
-        </w:rPr>
-      </w:pPr>
-      <w:r>
-        <w:rPr>
-          <w:rFonts w:asciiTheme="majorBidi" w:hAnsiTheme="majorBidi" w:cstheme="majorBidi"/>
-          <w:sz w:val="28"/>
-          <w:szCs w:val="28"/>
-        </w:rPr>
-        <w:t>Teacher clicks “Create Lesson</w:t>
-      </w:r>
-      <w:r>
-        <w:rPr>
-          <w:rFonts w:asciiTheme="majorBidi" w:hAnsiTheme="majorBidi" w:cstheme="majorBidi"/>
-          <w:sz w:val="28"/>
-          <w:szCs w:val="28"/>
-          <w:rtl/>
-        </w:rPr>
-        <w:t>.”</w:t>
-      </w:r>
-    </w:p>
-    <w:p>
-      <w:pPr>
-        <w:bidi w:val="0"/>
-        <w:rPr>
-          <w:rFonts w:asciiTheme="majorBidi" w:hAnsiTheme="majorBidi" w:cstheme="majorBidi"/>
-          <w:sz w:val="28"/>
-          <w:szCs w:val="28"/>
-        </w:rPr>
-      </w:pPr>
-      <w:r>
-        <w:rPr>
-          <w:rFonts w:asciiTheme="majorBidi" w:hAnsiTheme="majorBidi" w:cstheme="majorBidi"/>
-          <w:sz w:val="28"/>
-          <w:szCs w:val="28"/>
-        </w:rPr>
-        <w:t>Inputs title and content</w:t>
+        <w:t>: Create Exam</w:t>
+      </w:r>
+    </w:p>
+    <w:p>
+      <w:pPr>
+        <w:bidi w:val="0"/>
+        <w:rPr>
+          <w:rFonts w:asciiTheme="majorBidi" w:hAnsiTheme="majorBidi" w:cstheme="majorBidi"/>
+          <w:sz w:val="28"/>
+          <w:szCs w:val="28"/>
+        </w:rPr>
+      </w:pPr>
+      <w:r>
+        <w:rPr>
+          <w:rFonts w:asciiTheme="majorBidi" w:hAnsiTheme="majorBidi" w:cstheme="majorBidi"/>
+          <w:sz w:val="28"/>
+          <w:szCs w:val="28"/>
+        </w:rPr>
+        <w:t xml:space="preserve">Teacher clicks </w:t>
+      </w:r>
+      <w:r>
+        <w:rPr>
+          <w:rFonts w:asciiTheme="majorBidi" w:hAnsiTheme="majorBidi" w:cstheme="majorBidi"/>
+          <w:sz w:val="28"/>
+          <w:szCs w:val="28"/>
+        </w:rPr>
+        <w:t xml:space="preserve">"Desk" in the Dashboard </w:t>
+      </w:r>
+      <w:r>
+        <w:rPr>
+          <w:rFonts w:asciiTheme="majorBidi" w:hAnsiTheme="majorBidi" w:cstheme="majorBidi"/>
+          <w:sz w:val="28"/>
+          <w:szCs w:val="28"/>
+        </w:rPr>
+        <w:t>→</w:t>
+      </w:r>
+      <w:r>
+        <w:rPr>
+          <w:rFonts w:asciiTheme="majorBidi" w:hAnsiTheme="majorBidi" w:cstheme="majorBidi"/>
+          <w:sz w:val="28"/>
+          <w:szCs w:val="28"/>
+        </w:rPr>
+        <w:t xml:space="preserve"> "Create Test"</w:t>
+      </w:r>
+    </w:p>
+    <w:p>
+      <w:pPr>
+        <w:bidi w:val="0"/>
+        <w:rPr>
+          <w:rFonts w:asciiTheme="majorBidi" w:hAnsiTheme="majorBidi" w:cstheme="majorBidi"/>
+          <w:sz w:val="28"/>
+          <w:szCs w:val="28"/>
+        </w:rPr>
+      </w:pPr>
+      <w:r>
+        <w:rPr>
+          <w:rFonts w:asciiTheme="majorBidi" w:hAnsiTheme="majorBidi" w:cstheme="majorBidi"/>
+          <w:sz w:val="28"/>
+          <w:szCs w:val="28"/>
+        </w:rPr>
+        <w:t>Chooses whether PDF or Digital exam.</w:t>
+      </w:r>
+    </w:p>
+    <w:p>
+      <w:pPr>
+        <w:bidi w:val="0"/>
+        <w:rPr>
+          <w:rFonts w:asciiTheme="majorBidi" w:hAnsiTheme="majorBidi" w:cstheme="majorBidi"/>
+          <w:sz w:val="28"/>
+          <w:szCs w:val="28"/>
+          <w:rtl/>
+        </w:rPr>
+      </w:pPr>
+      <w:r>
+        <w:rPr>
+          <w:rFonts w:asciiTheme="majorBidi" w:hAnsiTheme="majorBidi" w:cstheme="majorBidi"/>
+          <w:sz w:val="28"/>
+          <w:szCs w:val="28"/>
+        </w:rPr>
+        <w:t>Adds questions and answer options</w:t>
       </w:r>
       <w:r>
         <w:rPr>
@@ -1628,26 +1588,15 @@
           <w:rFonts w:asciiTheme="majorBidi" w:hAnsiTheme="majorBidi" w:cstheme="majorBidi"/>
           <w:sz w:val="28"/>
           <w:szCs w:val="28"/>
-          <w:rtl/>
-        </w:rPr>
-      </w:pPr>
-      <w:proofErr w:type="gramStart"/>
-      <w:r>
-        <w:rPr>
-          <w:rFonts w:asciiTheme="majorBidi" w:hAnsiTheme="majorBidi" w:cstheme="majorBidi"/>
-          <w:sz w:val="28"/>
-          <w:szCs w:val="28"/>
-        </w:rPr>
-        <w:t>Requests</w:t>
-      </w:r>
-      <w:proofErr w:type="gramEnd"/>
-      <w:r>
-        <w:rPr>
-          <w:rFonts w:asciiTheme="majorBidi" w:hAnsiTheme="majorBidi" w:cstheme="majorBidi"/>
-          <w:sz w:val="28"/>
-          <w:szCs w:val="28"/>
-        </w:rPr>
-        <w:t xml:space="preserve"> optional AI suggestions</w:t>
+        </w:rPr>
+      </w:pPr>
+      <w:r>
+        <w:rPr>
+          <w:rFonts w:asciiTheme="majorBidi" w:hAnsiTheme="majorBidi" w:cstheme="majorBidi"/>
+          <w:sz w:val="28"/>
+          <w:szCs w:val="28"/>
+        </w:rPr>
+        <w:t>Saves and publishes exam</w:t>
       </w:r>
       <w:r>
         <w:rPr>
@@ -1674,7 +1623,7 @@
           <w:sz w:val="28"/>
           <w:szCs w:val="28"/>
         </w:rPr>
-        <w:t>Saves lesson</w:t>
+        <w:t>Postcondition: Exam is listed and available for students</w:t>
       </w:r>
       <w:r>
         <w:rPr>
@@ -1695,13 +1644,74 @@
           <w:szCs w:val="28"/>
         </w:rPr>
       </w:pPr>
-      <w:r>
-        <w:rPr>
-          <w:rFonts w:asciiTheme="majorBidi" w:hAnsiTheme="majorBidi" w:cstheme="majorBidi"/>
-          <w:sz w:val="28"/>
-          <w:szCs w:val="28"/>
-        </w:rPr>
-        <w:t>Postcondition: Lesson is listed in dashboard</w:t>
+    </w:p>
+    <w:p>
+      <w:pPr>
+        <w:bidi w:val="0"/>
+        <w:rPr>
+          <w:rFonts w:asciiTheme="majorBidi" w:hAnsiTheme="majorBidi" w:cstheme="majorBidi"/>
+          <w:sz w:val="28"/>
+          <w:szCs w:val="28"/>
+        </w:rPr>
+      </w:pPr>
+      <w:r>
+        <w:rPr>
+          <w:rFonts w:asciiTheme="majorBidi" w:hAnsiTheme="majorBidi" w:cstheme="majorBidi"/>
+          <w:sz w:val="28"/>
+          <w:szCs w:val="28"/>
+        </w:rPr>
+        <w:t>U</w:t>
+      </w:r>
+      <w:r>
+        <w:rPr>
+          <w:rFonts w:asciiTheme="majorBidi" w:hAnsiTheme="majorBidi" w:cstheme="majorBidi"/>
+          <w:sz w:val="28"/>
+          <w:szCs w:val="28"/>
+        </w:rPr>
+        <w:t>ser Story 3</w:t>
+      </w:r>
+      <w:r>
+        <w:rPr>
+          <w:rFonts w:asciiTheme="majorBidi" w:hAnsiTheme="majorBidi" w:cstheme="majorBidi"/>
+          <w:sz w:val="28"/>
+          <w:szCs w:val="28"/>
+        </w:rPr>
+        <w:t>: AI-Assisted Grading</w:t>
+      </w:r>
+    </w:p>
+    <w:p>
+      <w:pPr>
+        <w:bidi w:val="0"/>
+        <w:rPr>
+          <w:rFonts w:asciiTheme="majorBidi" w:hAnsiTheme="majorBidi" w:cstheme="majorBidi"/>
+          <w:sz w:val="28"/>
+          <w:szCs w:val="28"/>
+          <w:rtl/>
+        </w:rPr>
+      </w:pPr>
+      <w:r>
+        <w:rPr>
+          <w:rFonts w:asciiTheme="majorBidi" w:hAnsiTheme="majorBidi" w:cstheme="majorBidi"/>
+          <w:sz w:val="28"/>
+          <w:szCs w:val="28"/>
+        </w:rPr>
+        <w:t xml:space="preserve">Teacher </w:t>
+      </w:r>
+      <w:r>
+        <w:rPr>
+          <w:rFonts w:asciiTheme="majorBidi" w:hAnsiTheme="majorBidi" w:cstheme="majorBidi"/>
+          <w:sz w:val="28"/>
+          <w:szCs w:val="28"/>
+        </w:rPr>
+        <w:t>clicks</w:t>
+      </w:r>
+      <w:r>
+        <w:rPr>
+          <w:rFonts w:asciiTheme="majorBidi" w:hAnsiTheme="majorBidi" w:cstheme="majorBidi"/>
+          <w:sz w:val="28"/>
+          <w:szCs w:val="28"/>
+        </w:rPr>
+        <w:t xml:space="preserve"> "Desk"</w:t>
       </w:r>
       <w:r>
         <w:rPr>
@@ -1720,72 +1730,61 @@
           <w:rFonts w:asciiTheme="majorBidi" w:hAnsiTheme="majorBidi" w:cstheme="majorBidi"/>
           <w:sz w:val="28"/>
           <w:szCs w:val="28"/>
-        </w:rPr>
-      </w:pPr>
-    </w:p>
-    <w:p>
-      <w:pPr>
-        <w:bidi w:val="0"/>
-        <w:rPr>
-          <w:rFonts w:asciiTheme="majorBidi" w:hAnsiTheme="majorBidi" w:cstheme="majorBidi"/>
-          <w:sz w:val="28"/>
-          <w:szCs w:val="28"/>
-        </w:rPr>
-      </w:pPr>
-      <w:r>
-        <w:rPr>
-          <w:rFonts w:asciiTheme="majorBidi" w:hAnsiTheme="majorBidi" w:cstheme="majorBidi"/>
-          <w:sz w:val="28"/>
-          <w:szCs w:val="28"/>
-        </w:rPr>
-        <w:t>UC3: Create Exam</w:t>
-      </w:r>
-    </w:p>
-    <w:p>
-      <w:pPr>
-        <w:bidi w:val="0"/>
-        <w:rPr>
-          <w:rFonts w:asciiTheme="majorBidi" w:hAnsiTheme="majorBidi" w:cstheme="majorBidi"/>
-          <w:sz w:val="28"/>
-          <w:szCs w:val="28"/>
-          <w:rtl/>
-        </w:rPr>
-      </w:pPr>
-      <w:r>
-        <w:rPr>
-          <w:rFonts w:asciiTheme="majorBidi" w:hAnsiTheme="majorBidi" w:cstheme="majorBidi"/>
-          <w:sz w:val="28"/>
-          <w:szCs w:val="28"/>
-        </w:rPr>
-        <w:t>Teacher clicks “Create Exam</w:t>
-      </w:r>
-      <w:r>
-        <w:rPr>
-          <w:rFonts w:asciiTheme="majorBidi" w:hAnsiTheme="majorBidi" w:cstheme="majorBidi"/>
-          <w:sz w:val="28"/>
-          <w:szCs w:val="28"/>
-          <w:rtl/>
-        </w:rPr>
-        <w:t>.”</w:t>
-      </w:r>
-    </w:p>
-    <w:p>
-      <w:pPr>
-        <w:bidi w:val="0"/>
-        <w:rPr>
-          <w:rFonts w:asciiTheme="majorBidi" w:hAnsiTheme="majorBidi" w:cstheme="majorBidi"/>
-          <w:sz w:val="28"/>
-          <w:szCs w:val="28"/>
-          <w:rtl/>
-        </w:rPr>
-      </w:pPr>
-      <w:r>
-        <w:rPr>
-          <w:rFonts w:asciiTheme="majorBidi" w:hAnsiTheme="majorBidi" w:cstheme="majorBidi"/>
-          <w:sz w:val="28"/>
-          <w:szCs w:val="28"/>
-        </w:rPr>
-        <w:t>Adds questions and answer options</w:t>
+          <w:rtl/>
+        </w:rPr>
+      </w:pPr>
+      <w:r>
+        <w:rPr>
+          <w:rFonts w:asciiTheme="majorBidi" w:hAnsiTheme="majorBidi" w:cstheme="majorBidi"/>
+          <w:sz w:val="28"/>
+          <w:szCs w:val="28"/>
+        </w:rPr>
+        <w:t xml:space="preserve">Clicks </w:t>
+      </w:r>
+      <w:r>
+        <w:rPr>
+          <w:rFonts w:asciiTheme="majorBidi" w:hAnsiTheme="majorBidi" w:cstheme="majorBidi"/>
+          <w:sz w:val="28"/>
+          <w:szCs w:val="28"/>
+        </w:rPr>
+        <w:t>"Start Grading".</w:t>
+      </w:r>
+    </w:p>
+    <w:p>
+      <w:pPr>
+        <w:bidi w:val="0"/>
+        <w:rPr>
+          <w:rFonts w:asciiTheme="majorBidi" w:hAnsiTheme="majorBidi" w:cstheme="majorBidi" w:hint="cs"/>
+          <w:sz w:val="28"/>
+          <w:szCs w:val="28"/>
+          <w:rtl/>
+        </w:rPr>
+      </w:pPr>
+      <w:r>
+        <w:rPr>
+          <w:rFonts w:asciiTheme="majorBidi" w:hAnsiTheme="majorBidi" w:cstheme="majorBidi"/>
+          <w:sz w:val="28"/>
+          <w:szCs w:val="28"/>
+        </w:rPr>
+        <w:t>Should be able to upload answer key for submitted Exams.</w:t>
+      </w:r>
+    </w:p>
+    <w:p>
+      <w:pPr>
+        <w:bidi w:val="0"/>
+        <w:rPr>
+          <w:rFonts w:asciiTheme="majorBidi" w:hAnsiTheme="majorBidi" w:cstheme="majorBidi"/>
+          <w:sz w:val="28"/>
+          <w:szCs w:val="28"/>
+        </w:rPr>
+      </w:pPr>
+      <w:r>
+        <w:rPr>
+          <w:rFonts w:asciiTheme="majorBidi" w:hAnsiTheme="majorBidi" w:cstheme="majorBidi"/>
+          <w:sz w:val="28"/>
+          <w:szCs w:val="28"/>
+        </w:rPr>
+        <w:t>Accepts, modifies, or overrides</w:t>
       </w:r>
       <w:r>
         <w:rPr>
@@ -1812,7 +1811,7 @@
           <w:sz w:val="28"/>
           <w:szCs w:val="28"/>
         </w:rPr>
-        <w:t>Saves and publishes exam</w:t>
+        <w:t>Postcondition: Final grades saved and visible in reports</w:t>
       </w:r>
       <w:r>
         <w:rPr>
@@ -1833,20 +1832,114 @@
           <w:szCs w:val="28"/>
         </w:rPr>
       </w:pPr>
-      <w:r>
-        <w:rPr>
-          <w:rFonts w:asciiTheme="majorBidi" w:hAnsiTheme="majorBidi" w:cstheme="majorBidi"/>
-          <w:sz w:val="28"/>
-          <w:szCs w:val="28"/>
-        </w:rPr>
-        <w:t>Postcondition: Exam is listed and available for students</w:t>
-      </w:r>
-      <w:r>
-        <w:rPr>
-          <w:rFonts w:asciiTheme="majorBidi" w:hAnsiTheme="majorBidi" w:cstheme="majorBidi"/>
-          <w:sz w:val="28"/>
-          <w:szCs w:val="28"/>
-          <w:rtl/>
+    </w:p>
+    <w:p>
+      <w:pPr>
+        <w:bidi w:val="0"/>
+        <w:rPr>
+          <w:rFonts w:asciiTheme="majorBidi" w:hAnsiTheme="majorBidi" w:cstheme="majorBidi"/>
+          <w:sz w:val="28"/>
+          <w:szCs w:val="28"/>
+        </w:rPr>
+      </w:pPr>
+    </w:p>
+    <w:p>
+      <w:pPr>
+        <w:bidi w:val="0"/>
+        <w:rPr>
+          <w:rFonts w:asciiTheme="majorBidi" w:hAnsiTheme="majorBidi" w:cstheme="majorBidi"/>
+          <w:sz w:val="28"/>
+          <w:szCs w:val="28"/>
+        </w:rPr>
+      </w:pPr>
+    </w:p>
+    <w:p>
+      <w:pPr>
+        <w:bidi w:val="0"/>
+        <w:rPr>
+          <w:rFonts w:asciiTheme="majorBidi" w:hAnsiTheme="majorBidi" w:cstheme="majorBidi"/>
+          <w:sz w:val="28"/>
+          <w:szCs w:val="28"/>
+        </w:rPr>
+      </w:pPr>
+    </w:p>
+    <w:p>
+      <w:pPr>
+        <w:bidi w:val="0"/>
+        <w:rPr>
+          <w:rFonts w:asciiTheme="majorBidi" w:hAnsiTheme="majorBidi" w:cstheme="majorBidi"/>
+          <w:sz w:val="28"/>
+          <w:szCs w:val="28"/>
+        </w:rPr>
+      </w:pPr>
+      <w:r>
+        <w:rPr>
+          <w:rFonts w:asciiTheme="majorBidi" w:hAnsiTheme="majorBidi" w:cstheme="majorBidi"/>
+          <w:sz w:val="28"/>
+          <w:szCs w:val="28"/>
+        </w:rPr>
+        <w:lastRenderedPageBreak/>
+        <w:t>User Story 4:</w:t>
+      </w:r>
+    </w:p>
+    <w:p>
+      <w:pPr>
+        <w:bidi w:val="0"/>
+        <w:rPr>
+          <w:rFonts w:asciiTheme="majorBidi" w:hAnsiTheme="majorBidi" w:cstheme="majorBidi"/>
+          <w:sz w:val="28"/>
+          <w:szCs w:val="28"/>
+        </w:rPr>
+      </w:pPr>
+      <w:r>
+        <w:rPr>
+          <w:rFonts w:asciiTheme="majorBidi" w:hAnsiTheme="majorBidi" w:cstheme="majorBidi"/>
+          <w:sz w:val="28"/>
+          <w:szCs w:val="28"/>
+        </w:rPr>
+        <w:t>Teacher clicks own name.</w:t>
+      </w:r>
+    </w:p>
+    <w:p>
+      <w:pPr>
+        <w:bidi w:val="0"/>
+        <w:rPr>
+          <w:rFonts w:asciiTheme="majorBidi" w:hAnsiTheme="majorBidi" w:cstheme="majorBidi"/>
+          <w:sz w:val="28"/>
+          <w:szCs w:val="28"/>
+        </w:rPr>
+      </w:pPr>
+      <w:r>
+        <w:rPr>
+          <w:rFonts w:asciiTheme="majorBidi" w:hAnsiTheme="majorBidi" w:cstheme="majorBidi"/>
+          <w:sz w:val="28"/>
+          <w:szCs w:val="28"/>
+        </w:rPr>
+        <w:t>Clicks "Profile"</w:t>
+      </w:r>
+    </w:p>
+    <w:p>
+      <w:pPr>
+        <w:bidi w:val="0"/>
+        <w:rPr>
+          <w:rFonts w:asciiTheme="majorBidi" w:hAnsiTheme="majorBidi" w:cstheme="majorBidi"/>
+          <w:sz w:val="28"/>
+          <w:szCs w:val="28"/>
+        </w:rPr>
+      </w:pPr>
+      <w:r>
+        <w:rPr>
+          <w:rFonts w:asciiTheme="majorBidi" w:hAnsiTheme="majorBidi" w:cstheme="majorBidi"/>
+          <w:sz w:val="28"/>
+          <w:szCs w:val="28"/>
+        </w:rPr>
+        <w:t>Should be able to go to personal profile</w:t>
+      </w:r>
+      <w:r>
+        <w:rPr>
+          <w:rFonts w:asciiTheme="majorBidi" w:hAnsiTheme="majorBidi" w:cstheme="majorBidi"/>
+          <w:sz w:val="28"/>
+          <w:szCs w:val="28"/>
         </w:rPr>
         <w:t>.</w:t>
       </w:r>
@@ -1860,332 +1953,62 @@
           <w:szCs w:val="28"/>
         </w:rPr>
       </w:pPr>
-    </w:p>
-    <w:p>
-      <w:pPr>
-        <w:bidi w:val="0"/>
-        <w:rPr>
-          <w:rFonts w:asciiTheme="majorBidi" w:hAnsiTheme="majorBidi" w:cstheme="majorBidi"/>
-          <w:sz w:val="28"/>
-          <w:szCs w:val="28"/>
-          <w:rtl/>
-        </w:rPr>
-      </w:pPr>
-    </w:p>
-    <w:p>
-      <w:pPr>
-        <w:bidi w:val="0"/>
-        <w:rPr>
-          <w:rFonts w:asciiTheme="majorBidi" w:hAnsiTheme="majorBidi" w:cstheme="majorBidi"/>
-          <w:sz w:val="28"/>
-          <w:szCs w:val="28"/>
-        </w:rPr>
-      </w:pPr>
-      <w:r>
-        <w:rPr>
-          <w:rFonts w:asciiTheme="majorBidi" w:hAnsiTheme="majorBidi" w:cstheme="majorBidi"/>
-          <w:sz w:val="28"/>
-          <w:szCs w:val="28"/>
-        </w:rPr>
-        <w:lastRenderedPageBreak/>
-        <w:t>UC4: AI-Assisted Grading</w:t>
-      </w:r>
-    </w:p>
-    <w:p>
-      <w:pPr>
-        <w:bidi w:val="0"/>
-        <w:rPr>
-          <w:rFonts w:asciiTheme="majorBidi" w:hAnsiTheme="majorBidi" w:cstheme="majorBidi"/>
-          <w:sz w:val="28"/>
-          <w:szCs w:val="28"/>
-          <w:rtl/>
-        </w:rPr>
-      </w:pPr>
-      <w:r>
-        <w:rPr>
-          <w:rFonts w:asciiTheme="majorBidi" w:hAnsiTheme="majorBidi" w:cstheme="majorBidi"/>
-          <w:sz w:val="28"/>
-          <w:szCs w:val="28"/>
-        </w:rPr>
-        <w:t>Teacher opens student submissions</w:t>
-      </w:r>
-      <w:r>
-        <w:rPr>
-          <w:rFonts w:asciiTheme="majorBidi" w:hAnsiTheme="majorBidi" w:cstheme="majorBidi"/>
-          <w:sz w:val="28"/>
-          <w:szCs w:val="28"/>
-          <w:rtl/>
-        </w:rPr>
-        <w:t>.</w:t>
-      </w:r>
-    </w:p>
-    <w:p>
-      <w:pPr>
-        <w:bidi w:val="0"/>
-        <w:rPr>
-          <w:rFonts w:asciiTheme="majorBidi" w:hAnsiTheme="majorBidi" w:cstheme="majorBidi"/>
-          <w:sz w:val="28"/>
-          <w:szCs w:val="28"/>
-          <w:rtl/>
-        </w:rPr>
-      </w:pPr>
-      <w:r>
-        <w:rPr>
-          <w:rFonts w:asciiTheme="majorBidi" w:hAnsiTheme="majorBidi" w:cstheme="majorBidi"/>
-          <w:sz w:val="28"/>
-          <w:szCs w:val="28"/>
-        </w:rPr>
-        <w:t>Clicks “AI Assist for Grading</w:t>
-      </w:r>
-      <w:r>
-        <w:rPr>
-          <w:rFonts w:asciiTheme="majorBidi" w:hAnsiTheme="majorBidi" w:cstheme="majorBidi"/>
-          <w:sz w:val="28"/>
-          <w:szCs w:val="28"/>
-          <w:rtl/>
-        </w:rPr>
-        <w:t>.”</w:t>
-      </w:r>
-    </w:p>
-    <w:p>
-      <w:pPr>
-        <w:bidi w:val="0"/>
-        <w:rPr>
-          <w:rFonts w:asciiTheme="majorBidi" w:hAnsiTheme="majorBidi" w:cstheme="majorBidi"/>
-          <w:sz w:val="28"/>
-          <w:szCs w:val="28"/>
-          <w:rtl/>
-        </w:rPr>
-      </w:pPr>
-      <w:r>
-        <w:rPr>
-          <w:rFonts w:asciiTheme="majorBidi" w:hAnsiTheme="majorBidi" w:cstheme="majorBidi"/>
-          <w:sz w:val="28"/>
-          <w:szCs w:val="28"/>
-        </w:rPr>
-        <w:t>Reviews AI-provided draft grades</w:t>
-      </w:r>
-      <w:r>
-        <w:rPr>
-          <w:rFonts w:asciiTheme="majorBidi" w:hAnsiTheme="majorBidi" w:cstheme="majorBidi"/>
-          <w:sz w:val="28"/>
-          <w:szCs w:val="28"/>
-          <w:rtl/>
-        </w:rPr>
-        <w:t>.</w:t>
-      </w:r>
-    </w:p>
-    <w:p>
-      <w:pPr>
-        <w:bidi w:val="0"/>
-        <w:rPr>
-          <w:rFonts w:asciiTheme="majorBidi" w:hAnsiTheme="majorBidi" w:cstheme="majorBidi"/>
-          <w:sz w:val="28"/>
-          <w:szCs w:val="28"/>
-        </w:rPr>
-      </w:pPr>
-      <w:r>
-        <w:rPr>
-          <w:rFonts w:asciiTheme="majorBidi" w:hAnsiTheme="majorBidi" w:cstheme="majorBidi"/>
-          <w:sz w:val="28"/>
-          <w:szCs w:val="28"/>
-        </w:rPr>
-        <w:t>Accepts, modifies, or overrides</w:t>
-      </w:r>
-      <w:r>
-        <w:rPr>
-          <w:rFonts w:asciiTheme="majorBidi" w:hAnsiTheme="majorBidi" w:cstheme="majorBidi"/>
-          <w:sz w:val="28"/>
-          <w:szCs w:val="28"/>
-          <w:rtl/>
-        </w:rPr>
-        <w:t>.</w:t>
-      </w:r>
-    </w:p>
-    <w:p>
-      <w:pPr>
-        <w:bidi w:val="0"/>
-        <w:rPr>
-          <w:rFonts w:asciiTheme="majorBidi" w:hAnsiTheme="majorBidi" w:cstheme="majorBidi"/>
-          <w:sz w:val="28"/>
-          <w:szCs w:val="28"/>
-        </w:rPr>
-      </w:pPr>
-      <w:r>
-        <w:rPr>
-          <w:rFonts w:asciiTheme="majorBidi" w:hAnsiTheme="majorBidi" w:cstheme="majorBidi"/>
-          <w:sz w:val="28"/>
-          <w:szCs w:val="28"/>
-        </w:rPr>
-        <w:t>Postcondition: Final grades saved and visible in reports</w:t>
-      </w:r>
-      <w:r>
-        <w:rPr>
-          <w:rFonts w:asciiTheme="majorBidi" w:hAnsiTheme="majorBidi" w:cstheme="majorBidi"/>
-          <w:sz w:val="28"/>
-          <w:szCs w:val="28"/>
-          <w:rtl/>
-        </w:rPr>
-        <w:t>.</w:t>
-      </w:r>
-    </w:p>
-    <w:p>
-      <w:pPr>
-        <w:bidi w:val="0"/>
-        <w:rPr>
-          <w:rFonts w:asciiTheme="majorBidi" w:hAnsiTheme="majorBidi" w:cstheme="majorBidi"/>
-          <w:sz w:val="28"/>
-          <w:szCs w:val="28"/>
-          <w:rtl/>
-        </w:rPr>
-      </w:pPr>
-    </w:p>
-    <w:p>
-      <w:pPr>
-        <w:bidi w:val="0"/>
-        <w:rPr>
-          <w:rFonts w:asciiTheme="majorBidi" w:hAnsiTheme="majorBidi" w:cstheme="majorBidi"/>
-          <w:sz w:val="28"/>
-          <w:szCs w:val="28"/>
-        </w:rPr>
-      </w:pPr>
-      <w:r>
-        <w:rPr>
-          <w:rFonts w:asciiTheme="majorBidi" w:hAnsiTheme="majorBidi" w:cstheme="majorBidi"/>
-          <w:sz w:val="28"/>
-          <w:szCs w:val="28"/>
-        </w:rPr>
-        <w:t>UC5: Generate Reports</w:t>
-      </w:r>
-    </w:p>
-    <w:p>
-      <w:pPr>
-        <w:bidi w:val="0"/>
-        <w:rPr>
-          <w:rFonts w:asciiTheme="majorBidi" w:hAnsiTheme="majorBidi" w:cstheme="majorBidi"/>
-          <w:sz w:val="28"/>
-          <w:szCs w:val="28"/>
-          <w:rtl/>
-        </w:rPr>
-      </w:pPr>
-      <w:r>
-        <w:rPr>
-          <w:rFonts w:asciiTheme="majorBidi" w:hAnsiTheme="majorBidi" w:cstheme="majorBidi"/>
-          <w:sz w:val="28"/>
-          <w:szCs w:val="28"/>
-        </w:rPr>
-        <w:t>Teacher navigates to “Reports</w:t>
-      </w:r>
-      <w:r>
-        <w:rPr>
-          <w:rFonts w:asciiTheme="majorBidi" w:hAnsiTheme="majorBidi" w:cstheme="majorBidi"/>
-          <w:sz w:val="28"/>
-          <w:szCs w:val="28"/>
-          <w:rtl/>
-        </w:rPr>
-        <w:t>.”</w:t>
-      </w:r>
-    </w:p>
-    <w:p>
-      <w:pPr>
-        <w:bidi w:val="0"/>
-        <w:rPr>
-          <w:rFonts w:asciiTheme="majorBidi" w:hAnsiTheme="majorBidi" w:cstheme="majorBidi"/>
-          <w:sz w:val="28"/>
-          <w:szCs w:val="28"/>
-          <w:rtl/>
-        </w:rPr>
-      </w:pPr>
-      <w:proofErr w:type="gramStart"/>
-      <w:r>
-        <w:rPr>
-          <w:rFonts w:asciiTheme="majorBidi" w:hAnsiTheme="majorBidi" w:cstheme="majorBidi"/>
-          <w:sz w:val="28"/>
-          <w:szCs w:val="28"/>
-        </w:rPr>
-        <w:t>Selects</w:t>
-      </w:r>
-      <w:proofErr w:type="gramEnd"/>
-      <w:r>
-        <w:rPr>
-          <w:rFonts w:asciiTheme="majorBidi" w:hAnsiTheme="majorBidi" w:cstheme="majorBidi"/>
-          <w:sz w:val="28"/>
-          <w:szCs w:val="28"/>
-        </w:rPr>
-        <w:t xml:space="preserve"> a student or class</w:t>
-      </w:r>
-      <w:r>
-        <w:rPr>
-          <w:rFonts w:asciiTheme="majorBidi" w:hAnsiTheme="majorBidi" w:cstheme="majorBidi"/>
-          <w:sz w:val="28"/>
-          <w:szCs w:val="28"/>
-          <w:rtl/>
-        </w:rPr>
-        <w:t>.</w:t>
-      </w:r>
-    </w:p>
-    <w:p>
-      <w:pPr>
-        <w:bidi w:val="0"/>
-        <w:rPr>
-          <w:rFonts w:asciiTheme="majorBidi" w:hAnsiTheme="majorBidi" w:cstheme="majorBidi"/>
-          <w:sz w:val="28"/>
-          <w:szCs w:val="28"/>
-        </w:rPr>
-      </w:pPr>
-      <w:r>
-        <w:rPr>
-          <w:rFonts w:asciiTheme="majorBidi" w:hAnsiTheme="majorBidi" w:cstheme="majorBidi"/>
-          <w:sz w:val="28"/>
-          <w:szCs w:val="28"/>
-        </w:rPr>
-        <w:t>Generates report</w:t>
-      </w:r>
-      <w:r>
-        <w:rPr>
-          <w:rFonts w:asciiTheme="majorBidi" w:hAnsiTheme="majorBidi" w:cstheme="majorBidi"/>
-          <w:sz w:val="28"/>
-          <w:szCs w:val="28"/>
-          <w:rtl/>
-        </w:rPr>
-        <w:t>.</w:t>
-      </w:r>
-    </w:p>
-    <w:p>
-      <w:pPr>
-        <w:bidi w:val="0"/>
-        <w:rPr>
-          <w:rFonts w:asciiTheme="majorBidi" w:hAnsiTheme="majorBidi" w:cstheme="majorBidi"/>
-          <w:sz w:val="28"/>
-          <w:szCs w:val="28"/>
-        </w:rPr>
-      </w:pPr>
-      <w:r>
-        <w:rPr>
-          <w:rFonts w:asciiTheme="majorBidi" w:hAnsiTheme="majorBidi" w:cstheme="majorBidi"/>
-          <w:sz w:val="28"/>
-          <w:szCs w:val="28"/>
-        </w:rPr>
-        <w:t>Postcondition: Report displayed and downloadable</w:t>
-      </w:r>
-      <w:r>
-        <w:rPr>
-          <w:rFonts w:asciiTheme="majorBidi" w:hAnsiTheme="majorBidi" w:cstheme="majorBidi"/>
-          <w:sz w:val="28"/>
-          <w:szCs w:val="28"/>
-          <w:rtl/>
-        </w:rPr>
-        <w:t>.</w:t>
-      </w:r>
-    </w:p>
-    <w:p>
-      <w:pPr>
-        <w:bidi w:val="0"/>
-        <w:rPr>
-          <w:rFonts w:asciiTheme="majorBidi" w:hAnsiTheme="majorBidi" w:cstheme="majorBidi"/>
-          <w:sz w:val="28"/>
-          <w:szCs w:val="28"/>
-          <w:rtl/>
+      <w:r>
+        <w:rPr>
+          <w:rFonts w:asciiTheme="majorBidi" w:hAnsiTheme="majorBidi" w:cstheme="majorBidi"/>
+          <w:sz w:val="28"/>
+          <w:szCs w:val="28"/>
+        </w:rPr>
+        <w:t>A</w:t>
+      </w:r>
+      <w:r>
+        <w:rPr>
+          <w:rFonts w:asciiTheme="majorBidi" w:hAnsiTheme="majorBidi" w:cstheme="majorBidi"/>
+          <w:sz w:val="28"/>
+          <w:szCs w:val="28"/>
+        </w:rPr>
+        <w:t>dd</w:t>
+      </w:r>
+      <w:r>
+        <w:rPr>
+          <w:rFonts w:asciiTheme="majorBidi" w:hAnsiTheme="majorBidi" w:cstheme="majorBidi"/>
+          <w:sz w:val="28"/>
+          <w:szCs w:val="28"/>
+        </w:rPr>
+        <w:t>s</w:t>
+      </w:r>
+      <w:r>
+        <w:rPr>
+          <w:rFonts w:asciiTheme="majorBidi" w:hAnsiTheme="majorBidi" w:cstheme="majorBidi"/>
+          <w:sz w:val="28"/>
+          <w:szCs w:val="28"/>
+        </w:rPr>
+        <w:t xml:space="preserve"> and edit</w:t>
+      </w:r>
+      <w:r>
+        <w:rPr>
+          <w:rFonts w:asciiTheme="majorBidi" w:hAnsiTheme="majorBidi" w:cstheme="majorBidi"/>
+          <w:sz w:val="28"/>
+          <w:szCs w:val="28"/>
+        </w:rPr>
+        <w:t>s</w:t>
+      </w:r>
+      <w:r>
+        <w:rPr>
+          <w:rFonts w:asciiTheme="majorBidi" w:hAnsiTheme="majorBidi" w:cstheme="majorBidi"/>
+          <w:sz w:val="28"/>
+          <w:szCs w:val="28"/>
+        </w:rPr>
+        <w:t xml:space="preserve"> personal info.</w:t>
+      </w:r>
+    </w:p>
+    <w:p>
+      <w:pPr>
+        <w:bidi w:val="0"/>
+        <w:rPr>
+          <w:rFonts w:asciiTheme="majorBidi" w:hAnsiTheme="majorBidi" w:cstheme="majorBidi"/>
+          <w:sz w:val="28"/>
+          <w:szCs w:val="28"/>
         </w:rPr>
       </w:pPr>
     </w:p>
@@ -2501,6 +2324,76 @@
         </w:rPr>
         <w:t>.</w:t>
       </w:r>
+    </w:p>
+    <w:p>
+      <w:pPr>
+        <w:bidi w:val="0"/>
+        <w:rPr>
+          <w:rFonts w:asciiTheme="majorBidi" w:hAnsiTheme="majorBidi" w:cstheme="majorBidi"/>
+          <w:sz w:val="28"/>
+          <w:szCs w:val="28"/>
+        </w:rPr>
+      </w:pPr>
+    </w:p>
+    <w:p>
+      <w:pPr>
+        <w:bidi w:val="0"/>
+        <w:rPr>
+          <w:rFonts w:asciiTheme="majorBidi" w:hAnsiTheme="majorBidi" w:cstheme="majorBidi"/>
+          <w:sz w:val="28"/>
+          <w:szCs w:val="28"/>
+        </w:rPr>
+      </w:pPr>
+    </w:p>
+    <w:p>
+      <w:pPr>
+        <w:bidi w:val="0"/>
+        <w:rPr>
+          <w:rFonts w:asciiTheme="majorBidi" w:hAnsiTheme="majorBidi" w:cstheme="majorBidi"/>
+          <w:sz w:val="28"/>
+          <w:szCs w:val="28"/>
+        </w:rPr>
+      </w:pPr>
+    </w:p>
+    <w:p>
+      <w:pPr>
+        <w:bidi w:val="0"/>
+        <w:rPr>
+          <w:rFonts w:asciiTheme="majorBidi" w:hAnsiTheme="majorBidi" w:cstheme="majorBidi"/>
+          <w:sz w:val="28"/>
+          <w:szCs w:val="28"/>
+        </w:rPr>
+      </w:pPr>
+    </w:p>
+    <w:p>
+      <w:pPr>
+        <w:bidi w:val="0"/>
+        <w:rPr>
+          <w:rFonts w:asciiTheme="majorBidi" w:hAnsiTheme="majorBidi" w:cstheme="majorBidi"/>
+          <w:sz w:val="28"/>
+          <w:szCs w:val="28"/>
+        </w:rPr>
+      </w:pPr>
+    </w:p>
+    <w:p>
+      <w:pPr>
+        <w:bidi w:val="0"/>
+        <w:rPr>
+          <w:rFonts w:asciiTheme="majorBidi" w:hAnsiTheme="majorBidi" w:cstheme="majorBidi"/>
+          <w:sz w:val="28"/>
+          <w:szCs w:val="28"/>
+        </w:rPr>
+      </w:pPr>
+    </w:p>
+    <w:p>
+      <w:pPr>
+        <w:bidi w:val="0"/>
+        <w:rPr>
+          <w:rFonts w:asciiTheme="majorBidi" w:hAnsiTheme="majorBidi" w:cstheme="majorBidi"/>
+          <w:sz w:val="28"/>
+          <w:szCs w:val="28"/>
+        </w:rPr>
+      </w:pPr>
     </w:p>
     <w:p>
       <w:pPr>
@@ -2949,89 +2842,6 @@
           </w:p>
         </w:tc>
       </w:tr>
-      <w:tr>
-        <w:tc>
-          <w:tcPr>
-            <w:tcW w:w="4148" w:type="dxa"/>
-          </w:tcPr>
-          <w:p>
-            <w:pPr>
-              <w:bidi w:val="0"/>
-              <w:rPr>
-                <w:rFonts w:asciiTheme="majorBidi" w:hAnsiTheme="majorBidi" w:cstheme="majorBidi"/>
-                <w:sz w:val="28"/>
-                <w:szCs w:val="28"/>
-              </w:rPr>
-            </w:pPr>
-            <w:r>
-              <w:rPr>
-                <w:rFonts w:asciiTheme="majorBidi" w:hAnsiTheme="majorBidi" w:cstheme="majorBidi"/>
-                <w:sz w:val="28"/>
-                <w:szCs w:val="28"/>
-              </w:rPr>
-              <w:t>FR1</w:t>
-            </w:r>
-            <w:r>
-              <w:rPr>
-                <w:rFonts w:asciiTheme="majorBidi" w:hAnsiTheme="majorBidi" w:cstheme="majorBidi"/>
-                <w:sz w:val="28"/>
-                <w:szCs w:val="28"/>
-              </w:rPr>
-              <w:t>5</w:t>
-            </w:r>
-            <w:r>
-              <w:rPr>
-                <w:rFonts w:asciiTheme="majorBidi" w:hAnsiTheme="majorBidi" w:cstheme="majorBidi"/>
-                <w:sz w:val="28"/>
-                <w:szCs w:val="28"/>
-              </w:rPr>
-              <w:t>: Performance reports</w:t>
-            </w:r>
-          </w:p>
-        </w:tc>
-        <w:tc>
-          <w:tcPr>
-            <w:tcW w:w="4148" w:type="dxa"/>
-          </w:tcPr>
-          <w:p>
-            <w:pPr>
-              <w:bidi w:val="0"/>
-              <w:rPr>
-                <w:rFonts w:asciiTheme="majorBidi" w:hAnsiTheme="majorBidi" w:cstheme="majorBidi"/>
-                <w:sz w:val="28"/>
-                <w:szCs w:val="28"/>
-                <w:rtl/>
-              </w:rPr>
-            </w:pPr>
-            <w:r>
-              <w:rPr>
-                <w:rFonts w:asciiTheme="majorBidi" w:hAnsiTheme="majorBidi" w:cstheme="majorBidi"/>
-                <w:sz w:val="28"/>
-                <w:szCs w:val="28"/>
-              </w:rPr>
-              <w:t xml:space="preserve">Reports generated and downloadable </w:t>
-            </w:r>
-            <w:proofErr w:type="gramStart"/>
-            <w:r>
-              <w:rPr>
-                <w:rFonts w:asciiTheme="majorBidi" w:hAnsiTheme="majorBidi" w:cstheme="majorBidi"/>
-                <w:sz w:val="28"/>
-                <w:szCs w:val="28"/>
-              </w:rPr>
-              <w:t>in</w:t>
-            </w:r>
-            <w:proofErr w:type="gramEnd"/>
-            <w:r>
-              <w:rPr>
-                <w:rFonts w:asciiTheme="majorBidi" w:hAnsiTheme="majorBidi" w:cstheme="majorBidi"/>
-                <w:sz w:val="28"/>
-                <w:szCs w:val="28"/>
-              </w:rPr>
-              <w:t xml:space="preserve"> PDF/Excel</w:t>
-            </w:r>
-          </w:p>
-        </w:tc>
-      </w:tr>
     </w:tbl>
     <w:p>
       <w:pPr>
@@ -3093,7 +2903,6 @@
           <w:rFonts w:asciiTheme="majorBidi" w:hAnsiTheme="majorBidi" w:cstheme="majorBidi"/>
           <w:sz w:val="28"/>
           <w:szCs w:val="28"/>
-          <w:rtl/>
         </w:rPr>
       </w:pPr>
       <w:r>
@@ -3112,34 +2921,6 @@
           <w:rtl/>
         </w:rPr>
         <w:t>:</w:t>
-      </w:r>
-    </w:p>
-    <w:p>
-      <w:pPr>
-        <w:bidi w:val="0"/>
-        <w:rPr>
-          <w:rFonts w:asciiTheme="majorBidi" w:hAnsiTheme="majorBidi" w:cstheme="majorBidi"/>
-          <w:sz w:val="28"/>
-          <w:szCs w:val="28"/>
-          <w:rtl/>
-        </w:rPr>
-      </w:pPr>
-      <w:r>
-        <w:rPr>
-          <w:rFonts w:asciiTheme="majorBidi" w:hAnsiTheme="majorBidi" w:cstheme="majorBidi"/>
-          <w:sz w:val="28"/>
-          <w:szCs w:val="28"/>
-        </w:rPr>
-        <w:t>Lesson: Teaching material created by a teacher</w:t>
-      </w:r>
-      <w:r>
-        <w:rPr>
-          <w:rFonts w:asciiTheme="majorBidi" w:hAnsiTheme="majorBidi" w:cstheme="majorBidi"/>
-          <w:sz w:val="28"/>
-          <w:szCs w:val="28"/>
-          <w:rtl/>
-        </w:rPr>
-        <w:t>.</w:t>
       </w:r>
     </w:p>
     <w:p>
@@ -3899,16 +3680,15 @@
   <w:docDefaults>
     <w:rPrDefault>
       <w:rPr>
-        <w:rFonts w:asciiTheme="minorHAnsi" w:eastAsiaTheme="minorHAnsi" w:hAnsiTheme="minorHAnsi" w:cstheme="minorBidi"/>
-        <w:kern w:val="2"/>
+        <w:rFonts w:asciiTheme="minorHAnsi" w:eastAsiaTheme="minorEastAsia" w:hAnsiTheme="minorHAnsi" w:cstheme="minorBidi"/>
         <w:sz w:val="22"/>
         <w:szCs w:val="22"/>
         <w:lang w:val="en-US" w:eastAsia="en-US" w:bidi="he-IL"/>
-        <w14:ligatures w14:val="standardContextual"/>
       </w:rPr>
     </w:rPrDefault>
     <w:pPrDefault>
       <w:pPr>
+        <w:bidi/>
         <w:spacing w:after="160" w:line="259" w:lineRule="auto"/>
       </w:pPr>
     </w:pPrDefault>
@@ -4294,9 +4074,7 @@
   <w:style w:type="paragraph" w:default="1" w:styleId="a">
     <w:name w:val="Normal"/>
     <w:qFormat/>
-    <w:pPr>
-      <w:bidi/>
-    </w:pPr>
+    <w:rsid w:val="00BE6311"/>
   </w:style>
   <w:style w:type="paragraph" w:styleId="1">
     <w:name w:val="heading 1"/>
@@ -4305,18 +4083,18 @@
     <w:link w:val="10"/>
     <w:uiPriority w:val="9"/>
     <w:qFormat/>
-    <w:rsid w:val="00CA6571"/>
+    <w:rsid w:val="00BE6311"/>
     <w:pPr>
       <w:keepNext/>
       <w:keepLines/>
-      <w:spacing w:before="360" w:after="80"/>
+      <w:spacing w:before="320" w:after="0" w:line="240" w:lineRule="auto"/>
       <w:outlineLvl w:val="0"/>
     </w:pPr>
     <w:rPr>
       <w:rFonts w:asciiTheme="majorHAnsi" w:eastAsiaTheme="majorEastAsia" w:hAnsiTheme="majorHAnsi" w:cstheme="majorBidi"/>
       <w:color w:val="0F4761" w:themeColor="accent1" w:themeShade="BF"/>
-      <w:sz w:val="40"/>
-      <w:szCs w:val="40"/>
+      <w:sz w:val="30"/>
+      <w:szCs w:val="30"/>
     </w:rPr>
   </w:style>
   <w:style w:type="paragraph" w:styleId="2">
@@ -4328,18 +4106,18 @@
     <w:semiHidden/>
     <w:unhideWhenUsed/>
     <w:qFormat/>
-    <w:rsid w:val="00CA6571"/>
+    <w:rsid w:val="00BE6311"/>
     <w:pPr>
       <w:keepNext/>
       <w:keepLines/>
-      <w:spacing w:before="160" w:after="80"/>
+      <w:spacing w:before="40" w:after="0" w:line="240" w:lineRule="auto"/>
       <w:outlineLvl w:val="1"/>
     </w:pPr>
     <w:rPr>
       <w:rFonts w:asciiTheme="majorHAnsi" w:eastAsiaTheme="majorEastAsia" w:hAnsiTheme="majorHAnsi" w:cstheme="majorBidi"/>
-      <w:color w:val="0F4761" w:themeColor="accent1" w:themeShade="BF"/>
-      <w:sz w:val="32"/>
-      <w:szCs w:val="32"/>
+      <w:color w:val="BF4E14" w:themeColor="accent2" w:themeShade="BF"/>
+      <w:sz w:val="28"/>
+      <w:szCs w:val="28"/>
     </w:rPr>
   </w:style>
   <w:style w:type="paragraph" w:styleId="3">
@@ -4351,18 +4129,18 @@
     <w:semiHidden/>
     <w:unhideWhenUsed/>
     <w:qFormat/>
-    <w:rsid w:val="00CA6571"/>
+    <w:rsid w:val="00BE6311"/>
     <w:pPr>
       <w:keepNext/>
       <w:keepLines/>
-      <w:spacing w:before="160" w:after="80"/>
+      <w:spacing w:before="40" w:after="0" w:line="240" w:lineRule="auto"/>
       <w:outlineLvl w:val="2"/>
     </w:pPr>
     <w:rPr>
-      <w:rFonts w:eastAsiaTheme="majorEastAsia" w:cstheme="majorBidi"/>
-      <w:color w:val="0F4761" w:themeColor="accent1" w:themeShade="BF"/>
-      <w:sz w:val="28"/>
-      <w:szCs w:val="28"/>
+      <w:rFonts w:asciiTheme="majorHAnsi" w:eastAsiaTheme="majorEastAsia" w:hAnsiTheme="majorHAnsi" w:cstheme="majorBidi"/>
+      <w:color w:val="3A7C22" w:themeColor="accent6" w:themeShade="BF"/>
+      <w:sz w:val="26"/>
+      <w:szCs w:val="26"/>
     </w:rPr>
   </w:style>
   <w:style w:type="paragraph" w:styleId="4">
@@ -4374,18 +4152,20 @@
     <w:semiHidden/>
     <w:unhideWhenUsed/>
     <w:qFormat/>
-    <w:rsid w:val="00CA6571"/>
+    <w:rsid w:val="00BE6311"/>
     <w:pPr>
       <w:keepNext/>
       <w:keepLines/>
-      <w:spacing w:before="80" w:after="40"/>
+      <w:spacing w:before="40" w:after="0"/>
       <w:outlineLvl w:val="3"/>
     </w:pPr>
     <w:rPr>
-      <w:rFonts w:eastAsiaTheme="majorEastAsia" w:cstheme="majorBidi"/>
+      <w:rFonts w:asciiTheme="majorHAnsi" w:eastAsiaTheme="majorEastAsia" w:hAnsiTheme="majorHAnsi" w:cstheme="majorBidi"/>
       <w:i/>
       <w:iCs/>
-      <w:color w:val="0F4761" w:themeColor="accent1" w:themeShade="BF"/>
+      <w:color w:val="77206D" w:themeColor="accent5" w:themeShade="BF"/>
+      <w:sz w:val="25"/>
+      <w:szCs w:val="25"/>
     </w:rPr>
   </w:style>
   <w:style w:type="paragraph" w:styleId="5">
@@ -4397,16 +4177,20 @@
     <w:semiHidden/>
     <w:unhideWhenUsed/>
     <w:qFormat/>
-    <w:rsid w:val="00CA6571"/>
+    <w:rsid w:val="00BE6311"/>
     <w:pPr>
       <w:keepNext/>
       <w:keepLines/>
-      <w:spacing w:before="80" w:after="40"/>
+      <w:spacing w:before="40" w:after="0"/>
       <w:outlineLvl w:val="4"/>
     </w:pPr>
     <w:rPr>
-      <w:rFonts w:eastAsiaTheme="majorEastAsia" w:cstheme="majorBidi"/>
-      <w:color w:val="0F4761" w:themeColor="accent1" w:themeShade="BF"/>
+      <w:rFonts w:asciiTheme="majorHAnsi" w:eastAsiaTheme="majorEastAsia" w:hAnsiTheme="majorHAnsi" w:cstheme="majorBidi"/>
+      <w:i/>
+      <w:iCs/>
+      <w:color w:val="80340D" w:themeColor="accent2" w:themeShade="80"/>
+      <w:sz w:val="24"/>
+      <w:szCs w:val="24"/>
     </w:rPr>
   </w:style>
   <w:style w:type="paragraph" w:styleId="6">
@@ -4418,7 +4202,7 @@
     <w:semiHidden/>
     <w:unhideWhenUsed/>
     <w:qFormat/>
-    <w:rsid w:val="00CA6571"/>
+    <w:rsid w:val="00BE6311"/>
     <w:pPr>
       <w:keepNext/>
       <w:keepLines/>
@@ -4426,10 +4210,12 @@
       <w:outlineLvl w:val="5"/>
     </w:pPr>
     <w:rPr>
-      <w:rFonts w:eastAsiaTheme="majorEastAsia" w:cstheme="majorBidi"/>
+      <w:rFonts w:asciiTheme="majorHAnsi" w:eastAsiaTheme="majorEastAsia" w:hAnsiTheme="majorHAnsi" w:cstheme="majorBidi"/>
       <w:i/>
       <w:iCs/>
-      <w:color w:val="595959" w:themeColor="text1" w:themeTint="A6"/>
+      <w:color w:val="275317" w:themeColor="accent6" w:themeShade="80"/>
+      <w:sz w:val="23"/>
+      <w:szCs w:val="23"/>
     </w:rPr>
   </w:style>
   <w:style w:type="paragraph" w:styleId="7">
@@ -4441,7 +4227,7 @@
     <w:semiHidden/>
     <w:unhideWhenUsed/>
     <w:qFormat/>
-    <w:rsid w:val="00CA6571"/>
+    <w:rsid w:val="00BE6311"/>
     <w:pPr>
       <w:keepNext/>
       <w:keepLines/>
@@ -4449,8 +4235,8 @@
       <w:outlineLvl w:val="6"/>
     </w:pPr>
     <w:rPr>
-      <w:rFonts w:eastAsiaTheme="majorEastAsia" w:cstheme="majorBidi"/>
-      <w:color w:val="595959" w:themeColor="text1" w:themeTint="A6"/>
+      <w:rFonts w:asciiTheme="majorHAnsi" w:eastAsiaTheme="majorEastAsia" w:hAnsiTheme="majorHAnsi" w:cstheme="majorBidi"/>
+      <w:color w:val="0A2F41" w:themeColor="accent1" w:themeShade="80"/>
     </w:rPr>
   </w:style>
   <w:style w:type="paragraph" w:styleId="8">
@@ -4462,18 +4248,18 @@
     <w:semiHidden/>
     <w:unhideWhenUsed/>
     <w:qFormat/>
-    <w:rsid w:val="00CA6571"/>
+    <w:rsid w:val="00BE6311"/>
     <w:pPr>
       <w:keepNext/>
       <w:keepLines/>
-      <w:spacing w:after="0"/>
+      <w:spacing w:before="40" w:after="0"/>
       <w:outlineLvl w:val="7"/>
     </w:pPr>
     <w:rPr>
-      <w:rFonts w:eastAsiaTheme="majorEastAsia" w:cstheme="majorBidi"/>
-      <w:i/>
-      <w:iCs/>
-      <w:color w:val="272727" w:themeColor="text1" w:themeTint="D8"/>
+      <w:rFonts w:asciiTheme="majorHAnsi" w:eastAsiaTheme="majorEastAsia" w:hAnsiTheme="majorHAnsi" w:cstheme="majorBidi"/>
+      <w:color w:val="80340D" w:themeColor="accent2" w:themeShade="80"/>
+      <w:sz w:val="21"/>
+      <w:szCs w:val="21"/>
     </w:rPr>
   </w:style>
   <w:style w:type="paragraph" w:styleId="9">
@@ -4485,16 +4271,16 @@
     <w:semiHidden/>
     <w:unhideWhenUsed/>
     <w:qFormat/>
-    <w:rsid w:val="00CA6571"/>
+    <w:rsid w:val="00BE6311"/>
     <w:pPr>
       <w:keepNext/>
       <w:keepLines/>
-      <w:spacing w:after="0"/>
+      <w:spacing w:before="40" w:after="0"/>
       <w:outlineLvl w:val="8"/>
     </w:pPr>
     <w:rPr>
-      <w:rFonts w:eastAsiaTheme="majorEastAsia" w:cstheme="majorBidi"/>
-      <w:color w:val="272727" w:themeColor="text1" w:themeTint="D8"/>
+      <w:rFonts w:asciiTheme="majorHAnsi" w:eastAsiaTheme="majorEastAsia" w:hAnsiTheme="majorHAnsi" w:cstheme="majorBidi"/>
+      <w:color w:val="275317" w:themeColor="accent6" w:themeShade="80"/>
     </w:rPr>
   </w:style>
   <w:style w:type="character" w:default="1" w:styleId="a0">
@@ -4529,12 +4315,12 @@
     <w:basedOn w:val="a0"/>
     <w:link w:val="1"/>
     <w:uiPriority w:val="9"/>
-    <w:rsid w:val="00CA6571"/>
+    <w:rsid w:val="00BE6311"/>
     <w:rPr>
       <w:rFonts w:asciiTheme="majorHAnsi" w:eastAsiaTheme="majorEastAsia" w:hAnsiTheme="majorHAnsi" w:cstheme="majorBidi"/>
       <w:color w:val="0F4761" w:themeColor="accent1" w:themeShade="BF"/>
-      <w:sz w:val="40"/>
-      <w:szCs w:val="40"/>
+      <w:sz w:val="30"/>
+      <w:szCs w:val="30"/>
     </w:rPr>
   </w:style>
   <w:style w:type="character" w:customStyle="1" w:styleId="20">
@@ -4543,12 +4329,12 @@
     <w:link w:val="2"/>
     <w:uiPriority w:val="9"/>
     <w:semiHidden/>
-    <w:rsid w:val="00CA6571"/>
+    <w:rsid w:val="00BE6311"/>
     <w:rPr>
       <w:rFonts w:asciiTheme="majorHAnsi" w:eastAsiaTheme="majorEastAsia" w:hAnsiTheme="majorHAnsi" w:cstheme="majorBidi"/>
-      <w:color w:val="0F4761" w:themeColor="accent1" w:themeShade="BF"/>
-      <w:sz w:val="32"/>
-      <w:szCs w:val="32"/>
+      <w:color w:val="BF4E14" w:themeColor="accent2" w:themeShade="BF"/>
+      <w:sz w:val="28"/>
+      <w:szCs w:val="28"/>
     </w:rPr>
   </w:style>
   <w:style w:type="character" w:customStyle="1" w:styleId="30">
@@ -4557,12 +4343,12 @@
     <w:link w:val="3"/>
     <w:uiPriority w:val="9"/>
     <w:semiHidden/>
-    <w:rsid w:val="00CA6571"/>
+    <w:rsid w:val="00BE6311"/>
     <w:rPr>
-      <w:rFonts w:eastAsiaTheme="majorEastAsia" w:cstheme="majorBidi"/>
-      <w:color w:val="0F4761" w:themeColor="accent1" w:themeShade="BF"/>
-      <w:sz w:val="28"/>
-      <w:szCs w:val="28"/>
+      <w:rFonts w:asciiTheme="majorHAnsi" w:eastAsiaTheme="majorEastAsia" w:hAnsiTheme="majorHAnsi" w:cstheme="majorBidi"/>
+      <w:color w:val="3A7C22" w:themeColor="accent6" w:themeShade="BF"/>
+      <w:sz w:val="26"/>
+      <w:szCs w:val="26"/>
     </w:rPr>
   </w:style>
   <w:style w:type="character" w:customStyle="1" w:styleId="40">
@@ -4571,12 +4357,14 @@
     <w:link w:val="4"/>
     <w:uiPriority w:val="9"/>
     <w:semiHidden/>
-    <w:rsid w:val="00CA6571"/>
+    <w:rsid w:val="00BE6311"/>
     <w:rPr>
-      <w:rFonts w:eastAsiaTheme="majorEastAsia" w:cstheme="majorBidi"/>
+      <w:rFonts w:asciiTheme="majorHAnsi" w:eastAsiaTheme="majorEastAsia" w:hAnsiTheme="majorHAnsi" w:cstheme="majorBidi"/>
       <w:i/>
       <w:iCs/>
-      <w:color w:val="0F4761" w:themeColor="accent1" w:themeShade="BF"/>
+      <w:color w:val="77206D" w:themeColor="accent5" w:themeShade="BF"/>
+      <w:sz w:val="25"/>
+      <w:szCs w:val="25"/>
     </w:rPr>
   </w:style>
   <w:style w:type="character" w:customStyle="1" w:styleId="50">
@@ -4585,10 +4373,14 @@
     <w:link w:val="5"/>
     <w:uiPriority w:val="9"/>
     <w:semiHidden/>
-    <w:rsid w:val="00CA6571"/>
+    <w:rsid w:val="00BE6311"/>
     <w:rPr>
-      <w:rFonts w:eastAsiaTheme="majorEastAsia" w:cstheme="majorBidi"/>
-      <w:color w:val="0F4761" w:themeColor="accent1" w:themeShade="BF"/>
+      <w:rFonts w:asciiTheme="majorHAnsi" w:eastAsiaTheme="majorEastAsia" w:hAnsiTheme="majorHAnsi" w:cstheme="majorBidi"/>
+      <w:i/>
+      <w:iCs/>
+      <w:color w:val="80340D" w:themeColor="accent2" w:themeShade="80"/>
+      <w:sz w:val="24"/>
+      <w:szCs w:val="24"/>
     </w:rPr>
   </w:style>
   <w:style w:type="character" w:customStyle="1" w:styleId="60">
@@ -4597,12 +4389,14 @@
     <w:link w:val="6"/>
     <w:uiPriority w:val="9"/>
     <w:semiHidden/>
-    <w:rsid w:val="00CA6571"/>
+    <w:rsid w:val="00BE6311"/>
     <w:rPr>
-      <w:rFonts w:eastAsiaTheme="majorEastAsia" w:cstheme="majorBidi"/>
+      <w:rFonts w:asciiTheme="majorHAnsi" w:eastAsiaTheme="majorEastAsia" w:hAnsiTheme="majorHAnsi" w:cstheme="majorBidi"/>
       <w:i/>
       <w:iCs/>
-      <w:color w:val="595959" w:themeColor="text1" w:themeTint="A6"/>
+      <w:color w:val="275317" w:themeColor="accent6" w:themeShade="80"/>
+      <w:sz w:val="23"/>
+      <w:szCs w:val="23"/>
     </w:rPr>
   </w:style>
   <w:style w:type="character" w:customStyle="1" w:styleId="70">
@@ -4611,10 +4405,10 @@
     <w:link w:val="7"/>
     <w:uiPriority w:val="9"/>
     <w:semiHidden/>
-    <w:rsid w:val="00CA6571"/>
+    <w:rsid w:val="00BE6311"/>
     <w:rPr>
-      <w:rFonts w:eastAsiaTheme="majorEastAsia" w:cstheme="majorBidi"/>
-      <w:color w:val="595959" w:themeColor="text1" w:themeTint="A6"/>
+      <w:rFonts w:asciiTheme="majorHAnsi" w:eastAsiaTheme="majorEastAsia" w:hAnsiTheme="majorHAnsi" w:cstheme="majorBidi"/>
+      <w:color w:val="0A2F41" w:themeColor="accent1" w:themeShade="80"/>
     </w:rPr>
   </w:style>
   <w:style w:type="character" w:customStyle="1" w:styleId="80">
@@ -4623,12 +4417,12 @@
     <w:link w:val="8"/>
     <w:uiPriority w:val="9"/>
     <w:semiHidden/>
-    <w:rsid w:val="00CA6571"/>
+    <w:rsid w:val="00BE6311"/>
     <w:rPr>
-      <w:rFonts w:eastAsiaTheme="majorEastAsia" w:cstheme="majorBidi"/>
-      <w:i/>
-      <w:iCs/>
-      <w:color w:val="272727" w:themeColor="text1" w:themeTint="D8"/>
+      <w:rFonts w:asciiTheme="majorHAnsi" w:eastAsiaTheme="majorEastAsia" w:hAnsiTheme="majorHAnsi" w:cstheme="majorBidi"/>
+      <w:color w:val="80340D" w:themeColor="accent2" w:themeShade="80"/>
+      <w:sz w:val="21"/>
+      <w:szCs w:val="21"/>
     </w:rPr>
   </w:style>
   <w:style w:type="character" w:customStyle="1" w:styleId="90">
@@ -4637,10 +4431,10 @@
     <w:link w:val="9"/>
     <w:uiPriority w:val="9"/>
     <w:semiHidden/>
-    <w:rsid w:val="00CA6571"/>
+    <w:rsid w:val="00BE6311"/>
     <w:rPr>
-      <w:rFonts w:eastAsiaTheme="majorEastAsia" w:cstheme="majorBidi"/>
-      <w:color w:val="272727" w:themeColor="text1" w:themeTint="D8"/>
+      <w:rFonts w:asciiTheme="majorHAnsi" w:eastAsiaTheme="majorEastAsia" w:hAnsiTheme="majorHAnsi" w:cstheme="majorBidi"/>
+      <w:color w:val="275317" w:themeColor="accent6" w:themeShade="80"/>
     </w:rPr>
   </w:style>
   <w:style w:type="paragraph" w:styleId="a3">
@@ -4650,17 +4444,17 @@
     <w:link w:val="a4"/>
     <w:uiPriority w:val="10"/>
     <w:qFormat/>
-    <w:rsid w:val="00CA6571"/>
+    <w:rsid w:val="00BE6311"/>
     <w:pPr>
-      <w:spacing w:after="80" w:line="240" w:lineRule="auto"/>
+      <w:spacing w:after="0" w:line="240" w:lineRule="auto"/>
       <w:contextualSpacing/>
     </w:pPr>
     <w:rPr>
       <w:rFonts w:asciiTheme="majorHAnsi" w:eastAsiaTheme="majorEastAsia" w:hAnsiTheme="majorHAnsi" w:cstheme="majorBidi"/>
+      <w:color w:val="0F4761" w:themeColor="accent1" w:themeShade="BF"/>
       <w:spacing w:val="-10"/>
-      <w:kern w:val="28"/>
-      <w:sz w:val="56"/>
-      <w:szCs w:val="56"/>
+      <w:sz w:val="52"/>
+      <w:szCs w:val="52"/>
     </w:rPr>
   </w:style>
   <w:style w:type="character" w:customStyle="1" w:styleId="a4">
@@ -4668,13 +4462,13 @@
     <w:basedOn w:val="a0"/>
     <w:link w:val="a3"/>
     <w:uiPriority w:val="10"/>
-    <w:rsid w:val="00CA6571"/>
+    <w:rsid w:val="00BE6311"/>
     <w:rPr>
       <w:rFonts w:asciiTheme="majorHAnsi" w:eastAsiaTheme="majorEastAsia" w:hAnsiTheme="majorHAnsi" w:cstheme="majorBidi"/>
+      <w:color w:val="0F4761" w:themeColor="accent1" w:themeShade="BF"/>
       <w:spacing w:val="-10"/>
-      <w:kern w:val="28"/>
-      <w:sz w:val="56"/>
-      <w:szCs w:val="56"/>
+      <w:sz w:val="52"/>
+      <w:szCs w:val="52"/>
     </w:rPr>
   </w:style>
   <w:style w:type="paragraph" w:styleId="a5">
@@ -4684,18 +4478,15 @@
     <w:link w:val="a6"/>
     <w:uiPriority w:val="11"/>
     <w:qFormat/>
-    <w:rsid w:val="00CA6571"/>
+    <w:rsid w:val="00BE6311"/>
     <w:pPr>
       <w:numPr>
         <w:ilvl w:val="1"/>
       </w:numPr>
+      <w:spacing w:line="240" w:lineRule="auto"/>
     </w:pPr>
     <w:rPr>
-      <w:rFonts w:eastAsiaTheme="majorEastAsia" w:cstheme="majorBidi"/>
-      <w:color w:val="595959" w:themeColor="text1" w:themeTint="A6"/>
-      <w:spacing w:val="15"/>
-      <w:sz w:val="28"/>
-      <w:szCs w:val="28"/>
+      <w:rFonts w:asciiTheme="majorHAnsi" w:eastAsiaTheme="majorEastAsia" w:hAnsiTheme="majorHAnsi" w:cstheme="majorBidi"/>
     </w:rPr>
   </w:style>
   <w:style w:type="character" w:customStyle="1" w:styleId="a6">
@@ -4703,13 +4494,9 @@
     <w:basedOn w:val="a0"/>
     <w:link w:val="a5"/>
     <w:uiPriority w:val="11"/>
-    <w:rsid w:val="00CA6571"/>
+    <w:rsid w:val="00BE6311"/>
     <w:rPr>
-      <w:rFonts w:eastAsiaTheme="majorEastAsia" w:cstheme="majorBidi"/>
-      <w:color w:val="595959" w:themeColor="text1" w:themeTint="A6"/>
-      <w:spacing w:val="15"/>
-      <w:sz w:val="28"/>
-      <w:szCs w:val="28"/>
+      <w:rFonts w:asciiTheme="majorHAnsi" w:eastAsiaTheme="majorEastAsia" w:hAnsiTheme="majorHAnsi" w:cstheme="majorBidi"/>
     </w:rPr>
   </w:style>
   <w:style w:type="paragraph" w:styleId="a7">
@@ -4719,15 +4506,15 @@
     <w:link w:val="a8"/>
     <w:uiPriority w:val="29"/>
     <w:qFormat/>
-    <w:rsid w:val="00CA6571"/>
+    <w:rsid w:val="00BE6311"/>
     <w:pPr>
-      <w:spacing w:before="160"/>
+      <w:spacing w:before="120"/>
+      <w:ind w:left="720" w:right="720"/>
       <w:jc w:val="center"/>
     </w:pPr>
     <w:rPr>
       <w:i/>
       <w:iCs/>
-      <w:color w:val="404040" w:themeColor="text1" w:themeTint="BF"/>
     </w:rPr>
   </w:style>
   <w:style w:type="character" w:customStyle="1" w:styleId="a8">
@@ -4735,11 +4522,10 @@
     <w:basedOn w:val="a0"/>
     <w:link w:val="a7"/>
     <w:uiPriority w:val="29"/>
-    <w:rsid w:val="00CA6571"/>
+    <w:rsid w:val="00BE6311"/>
     <w:rPr>
       <w:i/>
       <w:iCs/>
-      <w:color w:val="404040" w:themeColor="text1" w:themeTint="BF"/>
     </w:rPr>
   </w:style>
   <w:style w:type="paragraph" w:styleId="a9">
@@ -4758,11 +4544,13 @@
     <w:basedOn w:val="a0"/>
     <w:uiPriority w:val="21"/>
     <w:qFormat/>
-    <w:rsid w:val="00CA6571"/>
+    <w:rsid w:val="00BE6311"/>
     <w:rPr>
+      <w:b w:val="0"/>
+      <w:bCs w:val="0"/>
       <w:i/>
       <w:iCs/>
-      <w:color w:val="0F4761" w:themeColor="accent1" w:themeShade="BF"/>
+      <w:color w:val="156082" w:themeColor="accent1"/>
     </w:rPr>
   </w:style>
   <w:style w:type="paragraph" w:styleId="ab">
@@ -4772,20 +4560,17 @@
     <w:link w:val="ac"/>
     <w:uiPriority w:val="30"/>
     <w:qFormat/>
-    <w:rsid w:val="00CA6571"/>
+    <w:rsid w:val="00BE6311"/>
     <w:pPr>
-      <w:pBdr>
-        <w:top w:val="single" w:sz="4" w:space="10" w:color="0F4761" w:themeColor="accent1" w:themeShade="BF"/>
-        <w:bottom w:val="single" w:sz="4" w:space="10" w:color="0F4761" w:themeColor="accent1" w:themeShade="BF"/>
-      </w:pBdr>
-      <w:spacing w:before="360" w:after="360"/>
-      <w:ind w:left="864" w:right="864"/>
+      <w:spacing w:before="120" w:line="300" w:lineRule="auto"/>
+      <w:ind w:left="576" w:right="576"/>
       <w:jc w:val="center"/>
     </w:pPr>
     <w:rPr>
-      <w:i/>
-      <w:iCs/>
-      <w:color w:val="0F4761" w:themeColor="accent1" w:themeShade="BF"/>
+      <w:rFonts w:asciiTheme="majorHAnsi" w:eastAsiaTheme="majorEastAsia" w:hAnsiTheme="majorHAnsi" w:cstheme="majorBidi"/>
+      <w:color w:val="156082" w:themeColor="accent1"/>
+      <w:sz w:val="24"/>
+      <w:szCs w:val="24"/>
     </w:rPr>
   </w:style>
   <w:style w:type="character" w:customStyle="1" w:styleId="ac">
@@ -4793,11 +4578,12 @@
     <w:basedOn w:val="a0"/>
     <w:link w:val="ab"/>
     <w:uiPriority w:val="30"/>
-    <w:rsid w:val="00CA6571"/>
+    <w:rsid w:val="00BE6311"/>
     <w:rPr>
-      <w:i/>
-      <w:iCs/>
-      <w:color w:val="0F4761" w:themeColor="accent1" w:themeShade="BF"/>
+      <w:rFonts w:asciiTheme="majorHAnsi" w:eastAsiaTheme="majorEastAsia" w:hAnsiTheme="majorHAnsi" w:cstheme="majorBidi"/>
+      <w:color w:val="156082" w:themeColor="accent1"/>
+      <w:sz w:val="24"/>
+      <w:szCs w:val="24"/>
     </w:rPr>
   </w:style>
   <w:style w:type="character" w:styleId="ad">
@@ -4805,13 +4591,14 @@
     <w:basedOn w:val="a0"/>
     <w:uiPriority w:val="32"/>
     <w:qFormat/>
-    <w:rsid w:val="00CA6571"/>
+    <w:rsid w:val="00BE6311"/>
     <w:rPr>
       <w:b/>
       <w:bCs/>
       <w:smallCaps/>
-      <w:color w:val="0F4761" w:themeColor="accent1" w:themeShade="BF"/>
+      <w:color w:val="156082" w:themeColor="accent1"/>
       <w:spacing w:val="5"/>
+      <w:u w:val="single"/>
     </w:rPr>
   </w:style>
   <w:style w:type="character" w:styleId="Hyperlink">
@@ -4867,6 +4654,106 @@
       <w:color w:val="96607D" w:themeColor="followedHyperlink"/>
       <w:u w:val="single"/>
     </w:rPr>
+  </w:style>
+  <w:style w:type="paragraph" w:styleId="af0">
+    <w:name w:val="caption"/>
+    <w:basedOn w:val="a"/>
+    <w:next w:val="a"/>
+    <w:uiPriority w:val="35"/>
+    <w:semiHidden/>
+    <w:unhideWhenUsed/>
+    <w:qFormat/>
+    <w:rsid w:val="00BE6311"/>
+    <w:pPr>
+      <w:spacing w:line="240" w:lineRule="auto"/>
+    </w:pPr>
+    <w:rPr>
+      <w:b/>
+      <w:bCs/>
+      <w:smallCaps/>
+      <w:color w:val="156082" w:themeColor="accent1"/>
+      <w:spacing w:val="6"/>
+    </w:rPr>
+  </w:style>
+  <w:style w:type="character" w:styleId="af1">
+    <w:name w:val="Strong"/>
+    <w:basedOn w:val="a0"/>
+    <w:uiPriority w:val="22"/>
+    <w:qFormat/>
+    <w:rsid w:val="00BE6311"/>
+    <w:rPr>
+      <w:b/>
+      <w:bCs/>
+    </w:rPr>
+  </w:style>
+  <w:style w:type="character" w:styleId="af2">
+    <w:name w:val="Emphasis"/>
+    <w:basedOn w:val="a0"/>
+    <w:uiPriority w:val="20"/>
+    <w:qFormat/>
+    <w:rsid w:val="00BE6311"/>
+    <w:rPr>
+      <w:i/>
+      <w:iCs/>
+    </w:rPr>
+  </w:style>
+  <w:style w:type="paragraph" w:styleId="af3">
+    <w:name w:val="No Spacing"/>
+    <w:uiPriority w:val="1"/>
+    <w:qFormat/>
+    <w:rsid w:val="00BE6311"/>
+    <w:pPr>
+      <w:spacing w:after="0" w:line="240" w:lineRule="auto"/>
+    </w:pPr>
+  </w:style>
+  <w:style w:type="character" w:styleId="af4">
+    <w:name w:val="Subtle Emphasis"/>
+    <w:basedOn w:val="a0"/>
+    <w:uiPriority w:val="19"/>
+    <w:qFormat/>
+    <w:rsid w:val="00BE6311"/>
+    <w:rPr>
+      <w:i/>
+      <w:iCs/>
+      <w:color w:val="404040" w:themeColor="text1" w:themeTint="BF"/>
+    </w:rPr>
+  </w:style>
+  <w:style w:type="character" w:styleId="af5">
+    <w:name w:val="Subtle Reference"/>
+    <w:basedOn w:val="a0"/>
+    <w:uiPriority w:val="31"/>
+    <w:qFormat/>
+    <w:rsid w:val="00BE6311"/>
+    <w:rPr>
+      <w:smallCaps/>
+      <w:color w:val="404040" w:themeColor="text1" w:themeTint="BF"/>
+      <w:u w:val="single" w:color="7F7F7F" w:themeColor="text1" w:themeTint="80"/>
+    </w:rPr>
+  </w:style>
+  <w:style w:type="character" w:styleId="af6">
+    <w:name w:val="Book Title"/>
+    <w:basedOn w:val="a0"/>
+    <w:uiPriority w:val="33"/>
+    <w:qFormat/>
+    <w:rsid w:val="00BE6311"/>
+    <w:rPr>
+      <w:b/>
+      <w:bCs/>
+      <w:smallCaps/>
+    </w:rPr>
+  </w:style>
+  <w:style w:type="paragraph" w:styleId="af7">
+    <w:name w:val="TOC Heading"/>
+    <w:basedOn w:val="1"/>
+    <w:next w:val="a"/>
+    <w:uiPriority w:val="39"/>
+    <w:semiHidden/>
+    <w:unhideWhenUsed/>
+    <w:qFormat/>
+    <w:rsid w:val="00BE6311"/>
+    <w:pPr>
+      <w:outlineLvl w:val="9"/>
+    </w:pPr>
   </w:style>
 </w:styles>
 </file>

</xml_diff>